<commit_message>
started the adding scene
</commit_message>
<xml_diff>
--- a/doc/small ideas.docx
+++ b/doc/small ideas.docx
@@ -111,18 +111,56 @@
     <w:p>
       <w:pPr>
         <w:pStyle w:val="ListParagraph"/>
+        <w:numPr>
+          <w:ilvl w:val="0"/>
+          <w:numId w:val="1"/>
+        </w:numPr>
         <w:rPr>
           <w:lang w:val="en-US"/>
         </w:rPr>
       </w:pPr>
-    </w:p>
-    <w:p>
-      <w:pPr>
-        <w:pStyle w:val="ListParagraph"/>
+      <w:r>
         <w:rPr>
           <w:lang w:val="en-US"/>
         </w:rPr>
-      </w:pPr>
+        <w:t>Way to put a serial on hold – to watch – stopped watching</w:t>
+      </w:r>
+    </w:p>
+    <w:p>
+      <w:pPr>
+        <w:pStyle w:val="ListParagraph"/>
+        <w:numPr>
+          <w:ilvl w:val="0"/>
+          <w:numId w:val="1"/>
+        </w:numPr>
+        <w:rPr>
+          <w:lang w:val="en-US"/>
+        </w:rPr>
+      </w:pPr>
+      <w:r>
+        <w:rPr>
+          <w:lang w:val="en-US"/>
+        </w:rPr>
+        <w:t>“Tab” separating the type of serial</w:t>
+      </w:r>
+    </w:p>
+    <w:p>
+      <w:pPr>
+        <w:pStyle w:val="ListParagraph"/>
+        <w:numPr>
+          <w:ilvl w:val="0"/>
+          <w:numId w:val="1"/>
+        </w:numPr>
+        <w:rPr>
+          <w:lang w:val="en-US"/>
+        </w:rPr>
+      </w:pPr>
+      <w:r>
+        <w:rPr>
+          <w:lang w:val="en-US"/>
+        </w:rPr>
+        <w:t>Keeping last place/option selected in cache</w:t>
+      </w:r>
     </w:p>
     <w:p>
       <w:pPr>

</xml_diff>